<commit_message>
Completed DS 775 HW 5
</commit_message>
<xml_diff>
--- a/wk5/HW_5_Isaacson.docx
+++ b/wk5/HW_5_Isaacson.docx
@@ -600,16 +600,7 @@
         <w:t>2</w:t>
       </w:r>
       <w:r>
-        <w:t>.0</w:t>
-      </w:r>
-      <w:r>
-        <w:t>0 pe</w:t>
-      </w:r>
-      <w:r>
-        <w:t>r unit premium for subassembly B</w:t>
-      </w:r>
-      <w:r>
-        <w:t>.</w:t>
+        <w:t>.00 per unit premium for subassembly B.</w:t>
       </w:r>
     </w:p>
     <w:p>
@@ -741,65 +732,17 @@
         <w:t>rd</w:t>
       </w:r>
       <w:r>
-        <w:t xml:space="preserve"> </w:t>
-      </w:r>
-      <w:proofErr w:type="gramStart"/>
-      <w:r>
-        <w:t>time period</w:t>
-      </w:r>
-      <w:proofErr w:type="gramEnd"/>
-      <w:r>
-        <w:t>, we could increase by 14 hours.</w:t>
-      </w:r>
-    </w:p>
-    <w:p>
-      <w:r>
-        <w:t>For the 4th</w:t>
-      </w:r>
-      <w:r>
-        <w:t xml:space="preserve"> </w:t>
-      </w:r>
-      <w:proofErr w:type="gramStart"/>
-      <w:r>
-        <w:t>time period</w:t>
-      </w:r>
-      <w:proofErr w:type="gramEnd"/>
-      <w:r>
-        <w:t>,</w:t>
-      </w:r>
-      <w:r>
-        <w:t xml:space="preserve"> </w:t>
-      </w:r>
-      <w:r>
-        <w:t>we could increase by 31</w:t>
-      </w:r>
-      <w:r>
-        <w:t xml:space="preserve"> hours.</w:t>
-      </w:r>
-    </w:p>
-    <w:p>
-      <w:r>
-        <w:t>For the 5th</w:t>
-      </w:r>
-      <w:r>
-        <w:t xml:space="preserve"> </w:t>
-      </w:r>
-      <w:proofErr w:type="gramStart"/>
-      <w:r>
-        <w:t>time period</w:t>
-      </w:r>
-      <w:proofErr w:type="gramEnd"/>
-      <w:r>
-        <w:t>,</w:t>
-      </w:r>
-      <w:r>
-        <w:t xml:space="preserve"> </w:t>
-      </w:r>
-      <w:r>
-        <w:t>we could increase by 6</w:t>
-      </w:r>
-      <w:r>
-        <w:t xml:space="preserve"> hours.</w:t>
+        <w:t xml:space="preserve"> time period, we could increase by 14 hours.</w:t>
+      </w:r>
+    </w:p>
+    <w:p>
+      <w:r>
+        <w:t>For the 4th time period, we could increase by 31 hours.</w:t>
+      </w:r>
+    </w:p>
+    <w:p>
+      <w:r>
+        <w:t>For the 5th time period, we could increase by 6 hours.</w:t>
       </w:r>
     </w:p>
     <w:p>
@@ -813,49 +756,12 @@
         <w:t>th</w:t>
       </w:r>
       <w:r>
-        <w:t xml:space="preserve"> </w:t>
-      </w:r>
-      <w:proofErr w:type="gramStart"/>
-      <w:r>
-        <w:t>time period</w:t>
-      </w:r>
-      <w:proofErr w:type="gramEnd"/>
-      <w:r>
-        <w:t>,</w:t>
-      </w:r>
-      <w:r>
-        <w:t xml:space="preserve"> </w:t>
-      </w:r>
-      <w:r>
-        <w:t>we could increase by 9</w:t>
-      </w:r>
-      <w:r>
-        <w:t xml:space="preserve"> hours.</w:t>
-      </w:r>
-    </w:p>
-    <w:p>
-      <w:r>
-        <w:t>For the 9th</w:t>
-      </w:r>
-      <w:r>
-        <w:t xml:space="preserve"> </w:t>
-      </w:r>
-      <w:proofErr w:type="gramStart"/>
-      <w:r>
-        <w:t>time period</w:t>
-      </w:r>
-      <w:proofErr w:type="gramEnd"/>
-      <w:r>
-        <w:t>,</w:t>
-      </w:r>
-      <w:r>
-        <w:t xml:space="preserve"> </w:t>
-      </w:r>
-      <w:r>
-        <w:t xml:space="preserve">we could increase by 6 </w:t>
-      </w:r>
-      <w:r>
-        <w:t>hours.</w:t>
+        <w:t xml:space="preserve"> time period, we could increase by 9 hours.</w:t>
+      </w:r>
+    </w:p>
+    <w:p>
+      <w:r>
+        <w:t>For the 9th time period, we could increase by 6 hours.</w:t>
       </w:r>
     </w:p>
     <w:p/>
@@ -1086,7 +992,6 @@
           <w:i/>
         </w:rPr>
       </w:pPr>
-      <w:bookmarkStart w:id="0" w:name="_GoBack"/>
       <w:r>
         <w:rPr>
           <w:i/>
@@ -1095,22 +1000,761 @@
         <w:t>See Excel.</w:t>
       </w:r>
     </w:p>
-    <w:bookmarkEnd w:id="0"/>
-    <w:p>
-      <w:r>
-        <w:t xml:space="preserve">The company </w:t>
-      </w:r>
-      <w:proofErr w:type="gramStart"/>
-      <w:r>
-        <w:t>was able to</w:t>
-      </w:r>
-      <w:proofErr w:type="gramEnd"/>
-      <w:r>
-        <w:t xml:space="preserve"> increase profit by $848 per week using careful measurement!</w:t>
-      </w:r>
-    </w:p>
+    <w:p>
+      <w:r>
+        <w:t>The company was able to increase profit by $848 per week using careful measurement!</w:t>
+      </w:r>
+    </w:p>
+    <w:p>
+      <w:pPr>
+        <w:pStyle w:val="Heading1"/>
+      </w:pPr>
+      <w:r>
+        <w:t>7.5-4</w:t>
+      </w:r>
+    </w:p>
+    <w:p>
+      <w:pPr>
+        <w:pStyle w:val="Heading2"/>
+      </w:pPr>
+      <w:r>
+        <w:t>(a)</w:t>
+      </w:r>
+    </w:p>
+    <w:p>
+      <w:pPr>
+        <w:rPr>
+          <w:rFonts w:asciiTheme="majorHAnsi" w:eastAsiaTheme="majorEastAsia" w:hAnsiTheme="majorHAnsi" w:cstheme="majorBidi"/>
+        </w:rPr>
+      </w:pPr>
+      <m:oMathPara>
+        <m:oMath>
+          <m:r>
+            <w:rPr>
+              <w:rFonts w:ascii="Cambria Math" w:hAnsi="Cambria Math"/>
+            </w:rPr>
+            <m:t>Z=</m:t>
+          </m:r>
+          <m:r>
+            <w:rPr>
+              <w:rFonts w:ascii="Cambria Math" w:hAnsi="Cambria Math"/>
+            </w:rPr>
+            <m:t xml:space="preserve"> </m:t>
+          </m:r>
+          <m:f>
+            <m:fPr>
+              <m:ctrlPr>
+                <w:rPr>
+                  <w:rFonts w:ascii="Cambria Math" w:hAnsi="Cambria Math"/>
+                  <w:i/>
+                </w:rPr>
+              </m:ctrlPr>
+            </m:fPr>
+            <m:num>
+              <m:r>
+                <w:rPr>
+                  <w:rFonts w:ascii="Cambria Math" w:hAnsi="Cambria Math"/>
+                </w:rPr>
+                <m:t>X- μ</m:t>
+              </m:r>
+            </m:num>
+            <m:den>
+              <m:r>
+                <w:rPr>
+                  <w:rFonts w:ascii="Cambria Math" w:hAnsi="Cambria Math"/>
+                </w:rPr>
+                <m:t>σ</m:t>
+              </m:r>
+            </m:den>
+          </m:f>
+        </m:oMath>
+      </m:oMathPara>
+    </w:p>
+    <w:p>
+      <w:pPr>
+        <w:rPr>
+          <w:rFonts w:asciiTheme="majorHAnsi" w:eastAsiaTheme="majorEastAsia" w:hAnsiTheme="majorHAnsi" w:cstheme="majorBidi"/>
+        </w:rPr>
+      </w:pPr>
+      <m:oMathPara>
+        <m:oMath>
+          <m:sSub>
+            <m:sSubPr>
+              <m:ctrlPr>
+                <w:rPr>
+                  <w:rFonts w:ascii="Cambria Math" w:eastAsiaTheme="majorEastAsia" w:hAnsi="Cambria Math" w:cstheme="majorBidi"/>
+                  <w:i/>
+                </w:rPr>
+              </m:ctrlPr>
+            </m:sSubPr>
+            <m:e>
+              <m:r>
+                <w:rPr>
+                  <w:rFonts w:ascii="Cambria Math" w:eastAsiaTheme="majorEastAsia" w:hAnsi="Cambria Math" w:cstheme="majorBidi"/>
+                </w:rPr>
+                <m:t>Z</m:t>
+              </m:r>
+            </m:e>
+            <m:sub>
+              <m:r>
+                <w:rPr>
+                  <w:rFonts w:ascii="Cambria Math" w:eastAsiaTheme="majorEastAsia" w:hAnsi="Cambria Math" w:cstheme="majorBidi"/>
+                </w:rPr>
+                <m:t>b</m:t>
+              </m:r>
+              <m:r>
+                <w:rPr>
+                  <w:rFonts w:ascii="Cambria Math" w:eastAsiaTheme="majorEastAsia" w:hAnsi="Cambria Math" w:cstheme="majorBidi"/>
+                </w:rPr>
+                <m:t>1</m:t>
+              </m:r>
+            </m:sub>
+          </m:sSub>
+          <m:r>
+            <w:rPr>
+              <w:rFonts w:ascii="Cambria Math" w:eastAsiaTheme="majorEastAsia" w:hAnsi="Cambria Math" w:cstheme="majorBidi"/>
+            </w:rPr>
+            <m:t xml:space="preserve">= </m:t>
+          </m:r>
+          <m:f>
+            <m:fPr>
+              <m:ctrlPr>
+                <w:rPr>
+                  <w:rFonts w:ascii="Cambria Math" w:eastAsiaTheme="majorEastAsia" w:hAnsi="Cambria Math" w:cstheme="majorBidi"/>
+                  <w:i/>
+                </w:rPr>
+              </m:ctrlPr>
+            </m:fPr>
+            <m:num>
+              <m:r>
+                <w:rPr>
+                  <w:rFonts w:ascii="Cambria Math" w:eastAsiaTheme="majorEastAsia" w:hAnsi="Cambria Math" w:cstheme="majorBidi"/>
+                </w:rPr>
+                <m:t>84-90</m:t>
+              </m:r>
+            </m:num>
+            <m:den>
+              <m:r>
+                <w:rPr>
+                  <w:rFonts w:ascii="Cambria Math" w:eastAsiaTheme="majorEastAsia" w:hAnsi="Cambria Math" w:cstheme="majorBidi"/>
+                </w:rPr>
+                <m:t>3</m:t>
+              </m:r>
+            </m:den>
+          </m:f>
+          <m:r>
+            <w:rPr>
+              <w:rFonts w:ascii="Cambria Math" w:eastAsiaTheme="majorEastAsia" w:hAnsi="Cambria Math" w:cstheme="majorBidi"/>
+            </w:rPr>
+            <m:t>=-2.00</m:t>
+          </m:r>
+        </m:oMath>
+      </m:oMathPara>
+    </w:p>
+    <w:p>
+      <w:pPr>
+        <w:rPr>
+          <w:rFonts w:asciiTheme="majorHAnsi" w:eastAsiaTheme="majorEastAsia" w:hAnsiTheme="majorHAnsi" w:cstheme="majorBidi"/>
+        </w:rPr>
+      </w:pPr>
+      <m:oMathPara>
+        <m:oMath>
+          <m:r>
+            <w:rPr>
+              <w:rFonts w:ascii="Cambria Math" w:hAnsi="Cambria Math"/>
+            </w:rPr>
+            <m:t xml:space="preserve">    </m:t>
+          </m:r>
+          <m:sSub>
+            <m:sSubPr>
+              <m:ctrlPr>
+                <w:rPr>
+                  <w:rFonts w:ascii="Cambria Math" w:eastAsiaTheme="majorEastAsia" w:hAnsi="Cambria Math" w:cstheme="majorBidi"/>
+                  <w:i/>
+                </w:rPr>
+              </m:ctrlPr>
+            </m:sSubPr>
+            <m:e>
+              <m:r>
+                <w:rPr>
+                  <w:rFonts w:ascii="Cambria Math" w:eastAsiaTheme="majorEastAsia" w:hAnsi="Cambria Math" w:cstheme="majorBidi"/>
+                </w:rPr>
+                <m:t>Z</m:t>
+              </m:r>
+              <m:ctrlPr>
+                <w:rPr>
+                  <w:rFonts w:ascii="Cambria Math" w:hAnsi="Cambria Math"/>
+                  <w:i/>
+                </w:rPr>
+              </m:ctrlPr>
+            </m:e>
+            <m:sub>
+              <m:r>
+                <w:rPr>
+                  <w:rFonts w:ascii="Cambria Math" w:eastAsiaTheme="majorEastAsia" w:hAnsi="Cambria Math" w:cstheme="majorBidi"/>
+                </w:rPr>
+                <m:t>b</m:t>
+              </m:r>
+              <m:r>
+                <w:rPr>
+                  <w:rFonts w:ascii="Cambria Math" w:eastAsiaTheme="majorEastAsia" w:hAnsi="Cambria Math" w:cstheme="majorBidi"/>
+                </w:rPr>
+                <m:t>2</m:t>
+              </m:r>
+            </m:sub>
+          </m:sSub>
+          <m:r>
+            <w:rPr>
+              <w:rFonts w:ascii="Cambria Math" w:eastAsiaTheme="majorEastAsia" w:hAnsi="Cambria Math" w:cstheme="majorBidi"/>
+            </w:rPr>
+            <m:t>=</m:t>
+          </m:r>
+          <m:f>
+            <m:fPr>
+              <m:ctrlPr>
+                <w:rPr>
+                  <w:rFonts w:ascii="Cambria Math" w:eastAsiaTheme="majorEastAsia" w:hAnsi="Cambria Math" w:cstheme="majorBidi"/>
+                  <w:i/>
+                </w:rPr>
+              </m:ctrlPr>
+            </m:fPr>
+            <m:num>
+              <m:r>
+                <w:rPr>
+                  <w:rFonts w:ascii="Cambria Math" w:eastAsiaTheme="majorEastAsia" w:hAnsi="Cambria Math" w:cstheme="majorBidi"/>
+                </w:rPr>
+                <m:t>140-150</m:t>
+              </m:r>
+            </m:num>
+            <m:den>
+              <m:r>
+                <w:rPr>
+                  <w:rFonts w:ascii="Cambria Math" w:eastAsiaTheme="majorEastAsia" w:hAnsi="Cambria Math" w:cstheme="majorBidi"/>
+                </w:rPr>
+                <m:t>6</m:t>
+              </m:r>
+            </m:den>
+          </m:f>
+          <m:r>
+            <w:rPr>
+              <w:rFonts w:ascii="Cambria Math" w:eastAsiaTheme="majorEastAsia" w:hAnsi="Cambria Math" w:cstheme="majorBidi"/>
+            </w:rPr>
+            <m:t>= -1.66</m:t>
+          </m:r>
+        </m:oMath>
+      </m:oMathPara>
+    </w:p>
+    <w:p>
+      <w:pPr>
+        <w:rPr>
+          <w:rFonts w:asciiTheme="majorHAnsi" w:eastAsiaTheme="majorEastAsia" w:hAnsiTheme="majorHAnsi" w:cstheme="majorBidi"/>
+        </w:rPr>
+      </w:pPr>
+      <m:oMathPara>
+        <m:oMath>
+          <m:sSub>
+            <m:sSubPr>
+              <m:ctrlPr>
+                <w:rPr>
+                  <w:rFonts w:ascii="Cambria Math" w:eastAsiaTheme="majorEastAsia" w:hAnsi="Cambria Math" w:cstheme="majorBidi"/>
+                  <w:i/>
+                </w:rPr>
+              </m:ctrlPr>
+            </m:sSubPr>
+            <m:e>
+              <m:r>
+                <w:rPr>
+                  <w:rFonts w:ascii="Cambria Math" w:eastAsiaTheme="majorEastAsia" w:hAnsi="Cambria Math" w:cstheme="majorBidi"/>
+                </w:rPr>
+                <m:t>Z</m:t>
+              </m:r>
+            </m:e>
+            <m:sub>
+              <m:r>
+                <w:rPr>
+                  <w:rFonts w:ascii="Cambria Math" w:eastAsiaTheme="majorEastAsia" w:hAnsi="Cambria Math" w:cstheme="majorBidi"/>
+                </w:rPr>
+                <m:t>b</m:t>
+              </m:r>
+              <m:r>
+                <w:rPr>
+                  <w:rFonts w:ascii="Cambria Math" w:eastAsiaTheme="majorEastAsia" w:hAnsi="Cambria Math" w:cstheme="majorBidi"/>
+                </w:rPr>
+                <m:t>3</m:t>
+              </m:r>
+            </m:sub>
+          </m:sSub>
+          <m:r>
+            <w:rPr>
+              <w:rFonts w:ascii="Cambria Math" w:eastAsiaTheme="majorEastAsia" w:hAnsi="Cambria Math" w:cstheme="majorBidi"/>
+            </w:rPr>
+            <m:t>=</m:t>
+          </m:r>
+          <m:f>
+            <m:fPr>
+              <m:ctrlPr>
+                <w:rPr>
+                  <w:rFonts w:ascii="Cambria Math" w:eastAsiaTheme="majorEastAsia" w:hAnsi="Cambria Math" w:cstheme="majorBidi"/>
+                  <w:i/>
+                </w:rPr>
+              </m:ctrlPr>
+            </m:fPr>
+            <m:num>
+              <m:r>
+                <w:rPr>
+                  <w:rFonts w:ascii="Cambria Math" w:eastAsiaTheme="majorEastAsia" w:hAnsi="Cambria Math" w:cstheme="majorBidi"/>
+                </w:rPr>
+                <m:t>168-180</m:t>
+              </m:r>
+            </m:num>
+            <m:den>
+              <m:r>
+                <w:rPr>
+                  <w:rFonts w:ascii="Cambria Math" w:eastAsiaTheme="majorEastAsia" w:hAnsi="Cambria Math" w:cstheme="majorBidi"/>
+                </w:rPr>
+                <m:t>9</m:t>
+              </m:r>
+            </m:den>
+          </m:f>
+          <m:r>
+            <w:rPr>
+              <w:rFonts w:ascii="Cambria Math" w:eastAsiaTheme="majorEastAsia" w:hAnsi="Cambria Math" w:cstheme="majorBidi"/>
+            </w:rPr>
+            <m:t>= -1.33</m:t>
+          </m:r>
+        </m:oMath>
+      </m:oMathPara>
+    </w:p>
+    <w:p>
+      <w:pPr>
+        <w:rPr>
+          <w:rFonts w:asciiTheme="majorHAnsi" w:eastAsiaTheme="majorEastAsia" w:hAnsiTheme="majorHAnsi" w:cstheme="majorBidi"/>
+        </w:rPr>
+      </w:pPr>
+      <m:oMathPara>
+        <m:oMath>
+          <m:sSub>
+            <m:sSubPr>
+              <m:ctrlPr>
+                <w:rPr>
+                  <w:rFonts w:ascii="Cambria Math" w:eastAsiaTheme="majorEastAsia" w:hAnsi="Cambria Math" w:cstheme="majorBidi"/>
+                  <w:i/>
+                </w:rPr>
+              </m:ctrlPr>
+            </m:sSubPr>
+            <m:e>
+              <m:r>
+                <w:rPr>
+                  <w:rFonts w:ascii="Cambria Math" w:eastAsiaTheme="majorEastAsia" w:hAnsi="Cambria Math" w:cstheme="majorBidi"/>
+                </w:rPr>
+                <m:t>P</m:t>
+              </m:r>
+            </m:e>
+            <m:sub>
+              <m:r>
+                <w:rPr>
+                  <w:rFonts w:ascii="Cambria Math" w:eastAsiaTheme="majorEastAsia" w:hAnsi="Cambria Math" w:cstheme="majorBidi"/>
+                </w:rPr>
+                <m:t>b</m:t>
+              </m:r>
+              <m:r>
+                <w:rPr>
+                  <w:rFonts w:ascii="Cambria Math" w:eastAsiaTheme="majorEastAsia" w:hAnsi="Cambria Math" w:cstheme="majorBidi"/>
+                </w:rPr>
+                <m:t>1</m:t>
+              </m:r>
+            </m:sub>
+          </m:sSub>
+          <m:r>
+            <w:rPr>
+              <w:rFonts w:ascii="Cambria Math" w:eastAsiaTheme="majorEastAsia" w:hAnsi="Cambria Math" w:cstheme="majorBidi"/>
+            </w:rPr>
+            <m:t>=</m:t>
+          </m:r>
+          <m:r>
+            <w:rPr>
+              <w:rFonts w:ascii="Cambria Math" w:eastAsiaTheme="majorEastAsia" w:hAnsi="Cambria Math" w:cstheme="majorBidi"/>
+            </w:rPr>
+            <m:t xml:space="preserve">(100 %- </m:t>
+          </m:r>
+          <m:r>
+            <w:rPr>
+              <w:rFonts w:ascii="Cambria Math" w:eastAsiaTheme="majorEastAsia" w:hAnsi="Cambria Math" w:cstheme="majorBidi"/>
+            </w:rPr>
+            <m:t>2.3%</m:t>
+          </m:r>
+          <m:r>
+            <w:rPr>
+              <w:rFonts w:ascii="Cambria Math" w:eastAsiaTheme="majorEastAsia" w:hAnsi="Cambria Math" w:cstheme="majorBidi"/>
+            </w:rPr>
+            <m:t>)=</m:t>
+          </m:r>
+          <m:r>
+            <w:rPr>
+              <w:rFonts w:ascii="Cambria Math" w:eastAsiaTheme="majorEastAsia" w:hAnsi="Cambria Math" w:cstheme="majorBidi"/>
+              <w:highlight w:val="yellow"/>
+            </w:rPr>
+            <m:t>97.8%</m:t>
+          </m:r>
+        </m:oMath>
+      </m:oMathPara>
+    </w:p>
+    <w:p>
+      <w:pPr>
+        <w:rPr>
+          <w:rFonts w:asciiTheme="majorHAnsi" w:eastAsiaTheme="majorEastAsia" w:hAnsiTheme="majorHAnsi" w:cstheme="majorBidi"/>
+        </w:rPr>
+      </w:pPr>
+      <m:oMathPara>
+        <m:oMath>
+          <m:sSub>
+            <m:sSubPr>
+              <m:ctrlPr>
+                <w:rPr>
+                  <w:rFonts w:ascii="Cambria Math" w:eastAsiaTheme="majorEastAsia" w:hAnsi="Cambria Math" w:cstheme="majorBidi"/>
+                  <w:i/>
+                </w:rPr>
+              </m:ctrlPr>
+            </m:sSubPr>
+            <m:e>
+              <m:r>
+                <w:rPr>
+                  <w:rFonts w:ascii="Cambria Math" w:eastAsiaTheme="majorEastAsia" w:hAnsi="Cambria Math" w:cstheme="majorBidi"/>
+                </w:rPr>
+                <m:t>P</m:t>
+              </m:r>
+            </m:e>
+            <m:sub>
+              <m:r>
+                <w:rPr>
+                  <w:rFonts w:ascii="Cambria Math" w:eastAsiaTheme="majorEastAsia" w:hAnsi="Cambria Math" w:cstheme="majorBidi"/>
+                </w:rPr>
+                <m:t>b</m:t>
+              </m:r>
+              <m:r>
+                <w:rPr>
+                  <w:rFonts w:ascii="Cambria Math" w:eastAsiaTheme="majorEastAsia" w:hAnsi="Cambria Math" w:cstheme="majorBidi"/>
+                </w:rPr>
+                <m:t>2</m:t>
+              </m:r>
+            </m:sub>
+          </m:sSub>
+          <m:r>
+            <w:rPr>
+              <w:rFonts w:ascii="Cambria Math" w:eastAsiaTheme="majorEastAsia" w:hAnsi="Cambria Math" w:cstheme="majorBidi"/>
+            </w:rPr>
+            <m:t>=</m:t>
+          </m:r>
+          <m:d>
+            <m:dPr>
+              <m:ctrlPr>
+                <w:rPr>
+                  <w:rFonts w:ascii="Cambria Math" w:eastAsiaTheme="majorEastAsia" w:hAnsi="Cambria Math" w:cstheme="majorBidi"/>
+                  <w:i/>
+                </w:rPr>
+              </m:ctrlPr>
+            </m:dPr>
+            <m:e>
+              <m:r>
+                <w:rPr>
+                  <w:rFonts w:ascii="Cambria Math" w:eastAsiaTheme="majorEastAsia" w:hAnsi="Cambria Math" w:cstheme="majorBidi"/>
+                </w:rPr>
+                <m:t>100%-4.8%</m:t>
+              </m:r>
+            </m:e>
+          </m:d>
+          <m:r>
+            <w:rPr>
+              <w:rFonts w:ascii="Cambria Math" w:eastAsiaTheme="majorEastAsia" w:hAnsi="Cambria Math" w:cstheme="majorBidi"/>
+            </w:rPr>
+            <m:t>=</m:t>
+          </m:r>
+          <m:r>
+            <w:rPr>
+              <w:rFonts w:ascii="Cambria Math" w:eastAsiaTheme="majorEastAsia" w:hAnsi="Cambria Math" w:cstheme="majorBidi"/>
+              <w:highlight w:val="yellow"/>
+            </w:rPr>
+            <m:t>95.2%</m:t>
+          </m:r>
+        </m:oMath>
+      </m:oMathPara>
+    </w:p>
+    <w:p>
+      <w:pPr>
+        <w:rPr>
+          <w:rFonts w:asciiTheme="majorHAnsi" w:eastAsiaTheme="majorEastAsia" w:hAnsiTheme="majorHAnsi" w:cstheme="majorBidi"/>
+        </w:rPr>
+      </w:pPr>
+      <m:oMathPara>
+        <m:oMath>
+          <m:sSub>
+            <m:sSubPr>
+              <m:ctrlPr>
+                <w:rPr>
+                  <w:rFonts w:ascii="Cambria Math" w:eastAsiaTheme="majorEastAsia" w:hAnsi="Cambria Math" w:cstheme="majorBidi"/>
+                  <w:i/>
+                </w:rPr>
+              </m:ctrlPr>
+            </m:sSubPr>
+            <m:e>
+              <m:r>
+                <w:rPr>
+                  <w:rFonts w:ascii="Cambria Math" w:eastAsiaTheme="majorEastAsia" w:hAnsi="Cambria Math" w:cstheme="majorBidi"/>
+                </w:rPr>
+                <m:t>P</m:t>
+              </m:r>
+            </m:e>
+            <m:sub>
+              <m:r>
+                <w:rPr>
+                  <w:rFonts w:ascii="Cambria Math" w:eastAsiaTheme="majorEastAsia" w:hAnsi="Cambria Math" w:cstheme="majorBidi"/>
+                </w:rPr>
+                <m:t>b</m:t>
+              </m:r>
+              <m:r>
+                <w:rPr>
+                  <w:rFonts w:ascii="Cambria Math" w:eastAsiaTheme="majorEastAsia" w:hAnsi="Cambria Math" w:cstheme="majorBidi"/>
+                </w:rPr>
+                <m:t>3</m:t>
+              </m:r>
+            </m:sub>
+          </m:sSub>
+          <m:r>
+            <w:rPr>
+              <w:rFonts w:ascii="Cambria Math" w:eastAsiaTheme="majorEastAsia" w:hAnsi="Cambria Math" w:cstheme="majorBidi"/>
+            </w:rPr>
+            <m:t>=</m:t>
+          </m:r>
+          <m:d>
+            <m:dPr>
+              <m:ctrlPr>
+                <w:rPr>
+                  <w:rFonts w:ascii="Cambria Math" w:eastAsiaTheme="majorEastAsia" w:hAnsi="Cambria Math" w:cstheme="majorBidi"/>
+                  <w:i/>
+                </w:rPr>
+              </m:ctrlPr>
+            </m:dPr>
+            <m:e>
+              <m:r>
+                <w:rPr>
+                  <w:rFonts w:ascii="Cambria Math" w:eastAsiaTheme="majorEastAsia" w:hAnsi="Cambria Math" w:cstheme="majorBidi"/>
+                </w:rPr>
+                <m:t>100%- 9.1%</m:t>
+              </m:r>
+            </m:e>
+          </m:d>
+          <m:r>
+            <w:rPr>
+              <w:rFonts w:ascii="Cambria Math" w:eastAsiaTheme="majorEastAsia" w:hAnsi="Cambria Math" w:cstheme="majorBidi"/>
+            </w:rPr>
+            <m:t>=</m:t>
+          </m:r>
+          <m:r>
+            <w:rPr>
+              <w:rFonts w:ascii="Cambria Math" w:eastAsiaTheme="majorEastAsia" w:hAnsi="Cambria Math" w:cstheme="majorBidi"/>
+              <w:highlight w:val="yellow"/>
+            </w:rPr>
+            <m:t>90.9%</m:t>
+          </m:r>
+        </m:oMath>
+      </m:oMathPara>
+    </w:p>
+    <w:p>
+      <w:pPr>
+        <w:pStyle w:val="Heading2"/>
+      </w:pPr>
+      <w:r>
+        <w:t>(b)</w:t>
+      </w:r>
+    </w:p>
+    <w:p>
+      <w:r>
+        <w:t>90 – 1.96 * (3) = 84.12</w:t>
+      </w:r>
+    </w:p>
+    <w:p>
+      <w:r>
+        <w:t>150 – 1.64 * (6) = 140.16</w:t>
+      </w:r>
+    </w:p>
+    <w:p>
+      <w:r>
+        <w:t>180 – 1.28 * (9) = 168.48</w:t>
+      </w:r>
+    </w:p>
+    <w:p>
+      <w:r>
+        <w:rPr>
+          <w:noProof/>
+        </w:rPr>
+        <w:drawing>
+          <wp:inline distT="0" distB="0" distL="0" distR="0" wp14:anchorId="5D184AC2" wp14:editId="1700693B">
+            <wp:extent cx="2743200" cy="1675130"/>
+            <wp:effectExtent l="0" t="0" r="0" b="1270"/>
+            <wp:docPr id="4" name="Picture 4"/>
+            <wp:cNvGraphicFramePr>
+              <a:graphicFrameLocks xmlns:a="http://schemas.openxmlformats.org/drawingml/2006/main" noChangeAspect="1"/>
+            </wp:cNvGraphicFramePr>
+            <a:graphic xmlns:a="http://schemas.openxmlformats.org/drawingml/2006/main">
+              <a:graphicData uri="http://schemas.openxmlformats.org/drawingml/2006/picture">
+                <pic:pic xmlns:pic="http://schemas.openxmlformats.org/drawingml/2006/picture">
+                  <pic:nvPicPr>
+                    <pic:cNvPr id="1" name=""/>
+                    <pic:cNvPicPr/>
+                  </pic:nvPicPr>
+                  <pic:blipFill>
+                    <a:blip r:embed="rId15"/>
+                    <a:stretch>
+                      <a:fillRect/>
+                    </a:stretch>
+                  </pic:blipFill>
+                  <pic:spPr>
+                    <a:xfrm>
+                      <a:off x="0" y="0"/>
+                      <a:ext cx="2743200" cy="1675130"/>
+                    </a:xfrm>
+                    <a:prstGeom prst="rect">
+                      <a:avLst/>
+                    </a:prstGeom>
+                  </pic:spPr>
+                </pic:pic>
+              </a:graphicData>
+            </a:graphic>
+          </wp:inline>
+        </w:drawing>
+      </w:r>
+    </w:p>
+    <w:p>
+      <w:pPr>
+        <w:pStyle w:val="Heading2"/>
+      </w:pPr>
+      <w:r>
+        <w:t>(c)</w:t>
+      </w:r>
+    </w:p>
+    <w:p/>
+    <w:p>
+      <w:pPr>
+        <w:pStyle w:val="Heading1"/>
+      </w:pPr>
+      <w:r>
+        <w:t>7.6-1</w:t>
+      </w:r>
+    </w:p>
+    <w:p>
+      <w:r>
+        <w:rPr>
+          <w:noProof/>
+        </w:rPr>
+        <w:drawing>
+          <wp:inline distT="0" distB="0" distL="0" distR="0" wp14:anchorId="59281A0A" wp14:editId="11B57895">
+            <wp:extent cx="2571750" cy="2209800"/>
+            <wp:effectExtent l="0" t="0" r="0" b="0"/>
+            <wp:docPr id="5" name="Picture 5"/>
+            <wp:cNvGraphicFramePr>
+              <a:graphicFrameLocks xmlns:a="http://schemas.openxmlformats.org/drawingml/2006/main" noChangeAspect="1"/>
+            </wp:cNvGraphicFramePr>
+            <a:graphic xmlns:a="http://schemas.openxmlformats.org/drawingml/2006/main">
+              <a:graphicData uri="http://schemas.openxmlformats.org/drawingml/2006/picture">
+                <pic:pic xmlns:pic="http://schemas.openxmlformats.org/drawingml/2006/picture">
+                  <pic:nvPicPr>
+                    <pic:cNvPr id="1" name=""/>
+                    <pic:cNvPicPr/>
+                  </pic:nvPicPr>
+                  <pic:blipFill>
+                    <a:blip r:embed="rId16"/>
+                    <a:stretch>
+                      <a:fillRect/>
+                    </a:stretch>
+                  </pic:blipFill>
+                  <pic:spPr>
+                    <a:xfrm>
+                      <a:off x="0" y="0"/>
+                      <a:ext cx="2571750" cy="2209800"/>
+                    </a:xfrm>
+                    <a:prstGeom prst="rect">
+                      <a:avLst/>
+                    </a:prstGeom>
+                  </pic:spPr>
+                </pic:pic>
+              </a:graphicData>
+            </a:graphic>
+          </wp:inline>
+        </w:drawing>
+      </w:r>
+    </w:p>
+    <w:p>
+      <w:r>
+        <w:t>Produce 2 batches of product 1 per week.</w:t>
+      </w:r>
+    </w:p>
+    <w:p>
+      <w:r>
+        <w:t>Produce 6 batches of product 2 per week only if scenario 1 occurs.</w:t>
+      </w:r>
+    </w:p>
+    <w:p>
+      <w:r>
+        <w:t>Produce 2 batches of product 2 per week only if scenario 2 occurs.</w:t>
+      </w:r>
+    </w:p>
+    <w:p>
+      <w:pPr>
+        <w:pStyle w:val="Heading1"/>
+      </w:pPr>
+      <w:r>
+        <w:t>7.6-3</w:t>
+      </w:r>
+    </w:p>
+    <w:p>
+      <w:r>
+        <w:rPr>
+          <w:noProof/>
+        </w:rPr>
+        <w:drawing>
+          <wp:inline distT="0" distB="0" distL="0" distR="0" wp14:anchorId="2B6D3F01" wp14:editId="31D354C2">
+            <wp:extent cx="2743200" cy="1532890"/>
+            <wp:effectExtent l="0" t="0" r="0" b="0"/>
+            <wp:docPr id="13" name="Picture 13"/>
+            <wp:cNvGraphicFramePr>
+              <a:graphicFrameLocks xmlns:a="http://schemas.openxmlformats.org/drawingml/2006/main" noChangeAspect="1"/>
+            </wp:cNvGraphicFramePr>
+            <a:graphic xmlns:a="http://schemas.openxmlformats.org/drawingml/2006/main">
+              <a:graphicData uri="http://schemas.openxmlformats.org/drawingml/2006/picture">
+                <pic:pic xmlns:pic="http://schemas.openxmlformats.org/drawingml/2006/picture">
+                  <pic:nvPicPr>
+                    <pic:cNvPr id="1" name=""/>
+                    <pic:cNvPicPr/>
+                  </pic:nvPicPr>
+                  <pic:blipFill>
+                    <a:blip r:embed="rId17"/>
+                    <a:stretch>
+                      <a:fillRect/>
+                    </a:stretch>
+                  </pic:blipFill>
+                  <pic:spPr>
+                    <a:xfrm>
+                      <a:off x="0" y="0"/>
+                      <a:ext cx="2743200" cy="1532890"/>
+                    </a:xfrm>
+                    <a:prstGeom prst="rect">
+                      <a:avLst/>
+                    </a:prstGeom>
+                  </pic:spPr>
+                </pic:pic>
+              </a:graphicData>
+            </a:graphic>
+          </wp:inline>
+        </w:drawing>
+      </w:r>
+      <w:bookmarkStart w:id="0" w:name="_GoBack"/>
+      <w:bookmarkEnd w:id="0"/>
+    </w:p>
+    <w:p/>
+    <w:p/>
+    <w:p/>
     <w:sectPr>
-      <w:headerReference w:type="default" r:id="rId15"/>
+      <w:headerReference w:type="default" r:id="rId18"/>
       <w:pgSz w:w="12240" w:h="15840"/>
       <w:pgMar w:top="1440" w:right="1440" w:bottom="1440" w:left="1440" w:header="720" w:footer="720" w:gutter="0"/>
       <w:cols w:num="2" w:space="720"/>

</xml_diff>

<commit_message>
Added DS 775 Wk 5
</commit_message>
<xml_diff>
--- a/wk5/HW_5_Isaacson.docx
+++ b/wk5/HW_5_Isaacson.docx
@@ -612,6 +612,11 @@
       </w:r>
     </w:p>
     <w:p>
+      <w:r>
+        <w:t>Unknown error. Variables and objective not changing as RHS is increased. Per Piazza, issue is not resolved.</w:t>
+      </w:r>
+    </w:p>
+    <w:p>
       <w:pPr>
         <w:rPr>
           <w:i/>
@@ -633,6 +638,11 @@
       </w:r>
     </w:p>
     <w:p>
+      <w:r>
+        <w:t>Unknown error. Variables and objective not changing as RHS is increased. Per Piazza, issue is not resolved.</w:t>
+      </w:r>
+    </w:p>
+    <w:p>
       <w:pPr>
         <w:rPr>
           <w:i/>
@@ -653,144 +663,16 @@
         <w:t>(f)</w:t>
       </w:r>
     </w:p>
-    <w:p/>
-    <w:p/>
-    <w:p>
-      <w:pPr>
-        <w:pStyle w:val="Heading1"/>
-      </w:pPr>
-      <w:r>
-        <w:t>7.3-7</w:t>
-      </w:r>
-    </w:p>
-    <w:p>
-      <w:pPr>
-        <w:pStyle w:val="Heading2"/>
-      </w:pPr>
-      <w:r>
-        <w:t>(a)</w:t>
-      </w:r>
-    </w:p>
-    <w:p>
-      <w:r>
-        <w:t>We can increase the minimum agents we require for the 3</w:t>
-      </w:r>
-      <w:r>
-        <w:rPr>
-          <w:vertAlign w:val="superscript"/>
-        </w:rPr>
-        <w:t>rd</w:t>
-      </w:r>
-      <w:r>
-        <w:t>, 4</w:t>
-      </w:r>
-      <w:r>
-        <w:rPr>
-          <w:vertAlign w:val="superscript"/>
-        </w:rPr>
-        <w:t>th</w:t>
-      </w:r>
-      <w:r>
-        <w:t>, 5</w:t>
-      </w:r>
-      <w:r>
-        <w:rPr>
-          <w:vertAlign w:val="superscript"/>
-        </w:rPr>
-        <w:t>th</w:t>
-      </w:r>
-      <w:r>
-        <w:t>, 6</w:t>
-      </w:r>
-      <w:r>
-        <w:rPr>
-          <w:vertAlign w:val="superscript"/>
-        </w:rPr>
-        <w:t>th</w:t>
-      </w:r>
-      <w:r>
-        <w:t>, and 9</w:t>
-      </w:r>
-      <w:r>
-        <w:rPr>
-          <w:vertAlign w:val="superscript"/>
-        </w:rPr>
-        <w:t>th</w:t>
-      </w:r>
-      <w:r>
-        <w:t xml:space="preserve"> time periods without increasing the total cost.</w:t>
-      </w:r>
-    </w:p>
-    <w:p>
-      <w:r>
-        <w:t>For the 3</w:t>
-      </w:r>
-      <w:r>
-        <w:rPr>
-          <w:vertAlign w:val="superscript"/>
-        </w:rPr>
-        <w:t>rd</w:t>
-      </w:r>
-      <w:r>
-        <w:t xml:space="preserve"> time period, we could increase by 14 hours.</w:t>
-      </w:r>
-    </w:p>
-    <w:p>
-      <w:r>
-        <w:t>For the 4th time period, we could increase by 31 hours.</w:t>
-      </w:r>
-    </w:p>
-    <w:p>
-      <w:r>
-        <w:t>For the 5th time period, we could increase by 6 hours.</w:t>
-      </w:r>
-    </w:p>
-    <w:p>
-      <w:r>
-        <w:t>For the 6</w:t>
-      </w:r>
-      <w:r>
-        <w:rPr>
-          <w:vertAlign w:val="superscript"/>
-        </w:rPr>
-        <w:t>th</w:t>
-      </w:r>
-      <w:r>
-        <w:t xml:space="preserve"> time period, we could increase by 9 hours.</w:t>
-      </w:r>
-    </w:p>
-    <w:p>
-      <w:r>
-        <w:t>For the 9th time period, we could increase by 6 hours.</w:t>
-      </w:r>
-    </w:p>
-    <w:p/>
-    <w:p>
-      <w:pPr>
-        <w:pStyle w:val="Heading1"/>
-      </w:pPr>
-      <w:r>
-        <w:t>7.4-4</w:t>
-      </w:r>
-    </w:p>
-    <w:p>
-      <w:pPr>
-        <w:pStyle w:val="Heading2"/>
-      </w:pPr>
-      <w:r>
-        <w:t>(a)</w:t>
-      </w:r>
-    </w:p>
     <w:p>
       <w:r>
         <w:rPr>
           <w:noProof/>
         </w:rPr>
         <w:drawing>
-          <wp:inline distT="0" distB="0" distL="0" distR="0" wp14:anchorId="7023BD21" wp14:editId="04FD6234">
-            <wp:extent cx="2143124" cy="1643062"/>
-            <wp:effectExtent l="0" t="0" r="0" b="0"/>
-            <wp:docPr id="9" name="Picture 9"/>
+          <wp:inline distT="0" distB="0" distL="0" distR="0" wp14:anchorId="675CB3FE" wp14:editId="01699FBC">
+            <wp:extent cx="2743200" cy="660400"/>
+            <wp:effectExtent l="0" t="0" r="0" b="6350"/>
+            <wp:docPr id="12" name="Picture 12"/>
             <wp:cNvGraphicFramePr>
               <a:graphicFrameLocks xmlns:a="http://schemas.openxmlformats.org/drawingml/2006/main" noChangeAspect="1"/>
             </wp:cNvGraphicFramePr>
@@ -810,7 +692,7 @@
                   <pic:spPr>
                     <a:xfrm>
                       <a:off x="0" y="0"/>
-                      <a:ext cx="2165383" cy="1660127"/>
+                      <a:ext cx="2743200" cy="660400"/>
                     </a:xfrm>
                     <a:prstGeom prst="rect">
                       <a:avLst/>
@@ -823,17 +705,13 @@
         </w:drawing>
       </w:r>
     </w:p>
-    <w:p>
-      <w:pPr>
-        <w:rPr>
-          <w:i/>
-        </w:rPr>
-      </w:pPr>
-      <w:r>
-        <w:rPr>
-          <w:i/>
-        </w:rPr>
-        <w:t>See Excel.</w:t>
+    <w:p/>
+    <w:p>
+      <w:pPr>
+        <w:pStyle w:val="Heading1"/>
+      </w:pPr>
+      <w:r>
+        <w:t>7.3-7</w:t>
       </w:r>
     </w:p>
     <w:p>
@@ -841,7 +719,117 @@
         <w:pStyle w:val="Heading2"/>
       </w:pPr>
       <w:r>
-        <w:t>(b)</w:t>
+        <w:t>(a)</w:t>
+      </w:r>
+    </w:p>
+    <w:p>
+      <w:r>
+        <w:t>We can increase the minimum agents we require for the 3</w:t>
+      </w:r>
+      <w:r>
+        <w:rPr>
+          <w:vertAlign w:val="superscript"/>
+        </w:rPr>
+        <w:t>rd</w:t>
+      </w:r>
+      <w:r>
+        <w:t>, 4</w:t>
+      </w:r>
+      <w:r>
+        <w:rPr>
+          <w:vertAlign w:val="superscript"/>
+        </w:rPr>
+        <w:t>th</w:t>
+      </w:r>
+      <w:r>
+        <w:t>, 5</w:t>
+      </w:r>
+      <w:r>
+        <w:rPr>
+          <w:vertAlign w:val="superscript"/>
+        </w:rPr>
+        <w:t>th</w:t>
+      </w:r>
+      <w:r>
+        <w:t>, 6</w:t>
+      </w:r>
+      <w:r>
+        <w:rPr>
+          <w:vertAlign w:val="superscript"/>
+        </w:rPr>
+        <w:t>th</w:t>
+      </w:r>
+      <w:r>
+        <w:t>, and 9</w:t>
+      </w:r>
+      <w:r>
+        <w:rPr>
+          <w:vertAlign w:val="superscript"/>
+        </w:rPr>
+        <w:t>th</w:t>
+      </w:r>
+      <w:r>
+        <w:t xml:space="preserve"> time periods without increasing the total cost.</w:t>
+      </w:r>
+    </w:p>
+    <w:p>
+      <w:r>
+        <w:t>For the 3</w:t>
+      </w:r>
+      <w:r>
+        <w:rPr>
+          <w:vertAlign w:val="superscript"/>
+        </w:rPr>
+        <w:t>rd</w:t>
+      </w:r>
+      <w:r>
+        <w:t xml:space="preserve"> time period, we could increase by 14 hours.</w:t>
+      </w:r>
+    </w:p>
+    <w:p>
+      <w:r>
+        <w:t>For the 4th time period, we could increase by 31 hours.</w:t>
+      </w:r>
+    </w:p>
+    <w:p>
+      <w:r>
+        <w:t>For the 5th time period, we could increase by 6 hours.</w:t>
+      </w:r>
+    </w:p>
+    <w:p>
+      <w:r>
+        <w:t>For the 6</w:t>
+      </w:r>
+      <w:r>
+        <w:rPr>
+          <w:vertAlign w:val="superscript"/>
+        </w:rPr>
+        <w:t>th</w:t>
+      </w:r>
+      <w:r>
+        <w:t xml:space="preserve"> time period, we could increase by 9 hours.</w:t>
+      </w:r>
+    </w:p>
+    <w:p>
+      <w:r>
+        <w:t>For the 9th time period, we could increase by 6 hours.</w:t>
+      </w:r>
+    </w:p>
+    <w:p/>
+    <w:p>
+      <w:pPr>
+        <w:pStyle w:val="Heading1"/>
+      </w:pPr>
+      <w:r>
+        <w:t>7.4-4</w:t>
+      </w:r>
+    </w:p>
+    <w:p>
+      <w:pPr>
+        <w:pStyle w:val="Heading2"/>
+      </w:pPr>
+      <w:r>
+        <w:t>(a)</w:t>
       </w:r>
     </w:p>
     <w:p>
@@ -850,10 +838,10 @@
           <w:noProof/>
         </w:rPr>
         <w:drawing>
-          <wp:inline distT="0" distB="0" distL="0" distR="0" wp14:anchorId="7132CEA9" wp14:editId="66A7FE97">
-            <wp:extent cx="2743200" cy="1585595"/>
+          <wp:inline distT="0" distB="0" distL="0" distR="0" wp14:anchorId="15073783" wp14:editId="63612803">
+            <wp:extent cx="2400300" cy="1335723"/>
             <wp:effectExtent l="0" t="0" r="0" b="0"/>
-            <wp:docPr id="10" name="Picture 10"/>
+            <wp:docPr id="14" name="Picture 14"/>
             <wp:cNvGraphicFramePr>
               <a:graphicFrameLocks xmlns:a="http://schemas.openxmlformats.org/drawingml/2006/main" noChangeAspect="1"/>
             </wp:cNvGraphicFramePr>
@@ -873,7 +861,7 @@
                   <pic:spPr>
                     <a:xfrm>
                       <a:off x="0" y="0"/>
-                      <a:ext cx="2743200" cy="1585595"/>
+                      <a:ext cx="2406927" cy="1339411"/>
                     </a:xfrm>
                     <a:prstGeom prst="rect">
                       <a:avLst/>
@@ -901,46 +889,9 @@
     </w:p>
     <w:p>
       <w:pPr>
-        <w:pStyle w:val="Heading1"/>
-      </w:pPr>
-      <w:r>
-        <w:t>7.5-1</w:t>
-      </w:r>
-    </w:p>
-    <w:p>
-      <w:pPr>
         <w:pStyle w:val="Heading2"/>
       </w:pPr>
       <w:r>
-        <w:t>(a)</w:t>
-      </w:r>
-    </w:p>
-    <w:p>
-      <w:r>
-        <w:t>4 -</w:t>
-      </w:r>
-      <w:r>
-        <w:t xml:space="preserve"> </w:t>
-      </w:r>
-      <w:r>
-        <w:t>2.33(0.1) = 3.77</w:t>
-      </w:r>
-    </w:p>
-    <w:p>
-      <w:r>
-        <w:t>12 – 2.33(0.25) = 11.42</w:t>
-      </w:r>
-    </w:p>
-    <w:p>
-      <w:r>
-        <w:t>18 – 2.33(0.5) = 16.84</w:t>
-      </w:r>
-    </w:p>
-    <w:p>
-      <w:pPr>
-        <w:pStyle w:val="Heading2"/>
-      </w:pPr>
-      <w:r>
         <w:t>(b)</w:t>
       </w:r>
     </w:p>
@@ -950,10 +901,10 @@
           <w:noProof/>
         </w:rPr>
         <w:drawing>
-          <wp:inline distT="0" distB="0" distL="0" distR="0" wp14:anchorId="7D803B05" wp14:editId="12967606">
-            <wp:extent cx="1680944" cy="1252537"/>
-            <wp:effectExtent l="0" t="0" r="0" b="5080"/>
-            <wp:docPr id="11" name="Picture 11"/>
+          <wp:inline distT="0" distB="0" distL="0" distR="0" wp14:anchorId="18985BA5" wp14:editId="030338CA">
+            <wp:extent cx="2743200" cy="1307465"/>
+            <wp:effectExtent l="0" t="0" r="0" b="6985"/>
+            <wp:docPr id="15" name="Picture 15"/>
             <wp:cNvGraphicFramePr>
               <a:graphicFrameLocks xmlns:a="http://schemas.openxmlformats.org/drawingml/2006/main" noChangeAspect="1"/>
             </wp:cNvGraphicFramePr>
@@ -973,6 +924,109 @@
                   <pic:spPr>
                     <a:xfrm>
                       <a:off x="0" y="0"/>
+                      <a:ext cx="2743200" cy="1307465"/>
+                    </a:xfrm>
+                    <a:prstGeom prst="rect">
+                      <a:avLst/>
+                    </a:prstGeom>
+                  </pic:spPr>
+                </pic:pic>
+              </a:graphicData>
+            </a:graphic>
+          </wp:inline>
+        </w:drawing>
+      </w:r>
+    </w:p>
+    <w:p>
+      <w:pPr>
+        <w:rPr>
+          <w:i/>
+        </w:rPr>
+      </w:pPr>
+      <w:r>
+        <w:rPr>
+          <w:i/>
+        </w:rPr>
+        <w:t>See Excel.</w:t>
+      </w:r>
+    </w:p>
+    <w:p>
+      <w:pPr>
+        <w:pStyle w:val="Heading1"/>
+      </w:pPr>
+      <w:r>
+        <w:t>7.5-1</w:t>
+      </w:r>
+      <w:bookmarkStart w:id="0" w:name="_GoBack"/>
+      <w:bookmarkEnd w:id="0"/>
+    </w:p>
+    <w:p>
+      <w:pPr>
+        <w:pStyle w:val="Heading2"/>
+      </w:pPr>
+      <w:r>
+        <w:t>(a)</w:t>
+      </w:r>
+    </w:p>
+    <w:p>
+      <w:r>
+        <w:t>4 -</w:t>
+      </w:r>
+      <w:r>
+        <w:t xml:space="preserve"> </w:t>
+      </w:r>
+      <w:r>
+        <w:t>2.33(0.1) = 3.77</w:t>
+      </w:r>
+    </w:p>
+    <w:p>
+      <w:r>
+        <w:t>12 – 2.33(0.25) = 11.42</w:t>
+      </w:r>
+    </w:p>
+    <w:p>
+      <w:r>
+        <w:t>18 – 2.33(0.5) = 16.84</w:t>
+      </w:r>
+    </w:p>
+    <w:p>
+      <w:pPr>
+        <w:pStyle w:val="Heading2"/>
+      </w:pPr>
+      <w:r>
+        <w:lastRenderedPageBreak/>
+        <w:t>(b)</w:t>
+      </w:r>
+    </w:p>
+    <w:p>
+      <w:r>
+        <w:rPr>
+          <w:noProof/>
+        </w:rPr>
+        <w:drawing>
+          <wp:inline distT="0" distB="0" distL="0" distR="0" wp14:anchorId="7D803B05" wp14:editId="12967606">
+            <wp:extent cx="1680944" cy="1252537"/>
+            <wp:effectExtent l="0" t="0" r="0" b="5080"/>
+            <wp:docPr id="11" name="Picture 11"/>
+            <wp:cNvGraphicFramePr>
+              <a:graphicFrameLocks xmlns:a="http://schemas.openxmlformats.org/drawingml/2006/main" noChangeAspect="1"/>
+            </wp:cNvGraphicFramePr>
+            <a:graphic xmlns:a="http://schemas.openxmlformats.org/drawingml/2006/main">
+              <a:graphicData uri="http://schemas.openxmlformats.org/drawingml/2006/picture">
+                <pic:pic xmlns:pic="http://schemas.openxmlformats.org/drawingml/2006/picture">
+                  <pic:nvPicPr>
+                    <pic:cNvPr id="1" name=""/>
+                    <pic:cNvPicPr/>
+                  </pic:nvPicPr>
+                  <pic:blipFill>
+                    <a:blip r:embed="rId15"/>
+                    <a:stretch>
+                      <a:fillRect/>
+                    </a:stretch>
+                  </pic:blipFill>
+                  <pic:spPr>
+                    <a:xfrm>
+                      <a:off x="0" y="0"/>
                       <a:ext cx="1695761" cy="1263578"/>
                     </a:xfrm>
                     <a:prstGeom prst="rect">
@@ -996,7 +1050,6 @@
         <w:rPr>
           <w:i/>
         </w:rPr>
-        <w:lastRenderedPageBreak/>
         <w:t>See Excel.</w:t>
       </w:r>
     </w:p>
@@ -1033,13 +1086,7 @@
             <w:rPr>
               <w:rFonts w:ascii="Cambria Math" w:hAnsi="Cambria Math"/>
             </w:rPr>
-            <m:t>Z=</m:t>
-          </m:r>
-          <m:r>
-            <w:rPr>
-              <w:rFonts w:ascii="Cambria Math" w:hAnsi="Cambria Math"/>
-            </w:rPr>
-            <m:t xml:space="preserve"> </m:t>
+            <m:t xml:space="preserve">Z= </m:t>
           </m:r>
           <m:f>
             <m:fPr>
@@ -1100,13 +1147,7 @@
                 <w:rPr>
                   <w:rFonts w:ascii="Cambria Math" w:eastAsiaTheme="majorEastAsia" w:hAnsi="Cambria Math" w:cstheme="majorBidi"/>
                 </w:rPr>
-                <m:t>b</m:t>
-              </m:r>
-              <m:r>
-                <w:rPr>
-                  <w:rFonts w:ascii="Cambria Math" w:eastAsiaTheme="majorEastAsia" w:hAnsi="Cambria Math" w:cstheme="majorBidi"/>
-                </w:rPr>
-                <m:t>1</m:t>
+                <m:t>b1</m:t>
               </m:r>
             </m:sub>
           </m:sSub>
@@ -1193,13 +1234,7 @@
                 <w:rPr>
                   <w:rFonts w:ascii="Cambria Math" w:eastAsiaTheme="majorEastAsia" w:hAnsi="Cambria Math" w:cstheme="majorBidi"/>
                 </w:rPr>
-                <m:t>b</m:t>
-              </m:r>
-              <m:r>
-                <w:rPr>
-                  <w:rFonts w:ascii="Cambria Math" w:eastAsiaTheme="majorEastAsia" w:hAnsi="Cambria Math" w:cstheme="majorBidi"/>
-                </w:rPr>
-                <m:t>2</m:t>
+                <m:t>b2</m:t>
               </m:r>
             </m:sub>
           </m:sSub>
@@ -1274,13 +1309,7 @@
                 <w:rPr>
                   <w:rFonts w:ascii="Cambria Math" w:eastAsiaTheme="majorEastAsia" w:hAnsi="Cambria Math" w:cstheme="majorBidi"/>
                 </w:rPr>
-                <m:t>b</m:t>
-              </m:r>
-              <m:r>
-                <w:rPr>
-                  <w:rFonts w:ascii="Cambria Math" w:eastAsiaTheme="majorEastAsia" w:hAnsi="Cambria Math" w:cstheme="majorBidi"/>
-                </w:rPr>
-                <m:t>3</m:t>
+                <m:t>b3</m:t>
               </m:r>
             </m:sub>
           </m:sSub>
@@ -1355,13 +1384,7 @@
                 <w:rPr>
                   <w:rFonts w:ascii="Cambria Math" w:eastAsiaTheme="majorEastAsia" w:hAnsi="Cambria Math" w:cstheme="majorBidi"/>
                 </w:rPr>
-                <m:t>b</m:t>
-              </m:r>
-              <m:r>
-                <w:rPr>
-                  <w:rFonts w:ascii="Cambria Math" w:eastAsiaTheme="majorEastAsia" w:hAnsi="Cambria Math" w:cstheme="majorBidi"/>
-                </w:rPr>
-                <m:t>1</m:t>
+                <m:t>b1</m:t>
               </m:r>
             </m:sub>
           </m:sSub>
@@ -1369,25 +1392,7 @@
             <w:rPr>
               <w:rFonts w:ascii="Cambria Math" w:eastAsiaTheme="majorEastAsia" w:hAnsi="Cambria Math" w:cstheme="majorBidi"/>
             </w:rPr>
-            <m:t>=</m:t>
-          </m:r>
-          <m:r>
-            <w:rPr>
-              <w:rFonts w:ascii="Cambria Math" w:eastAsiaTheme="majorEastAsia" w:hAnsi="Cambria Math" w:cstheme="majorBidi"/>
-            </w:rPr>
-            <m:t xml:space="preserve">(100 %- </m:t>
-          </m:r>
-          <m:r>
-            <w:rPr>
-              <w:rFonts w:ascii="Cambria Math" w:eastAsiaTheme="majorEastAsia" w:hAnsi="Cambria Math" w:cstheme="majorBidi"/>
-            </w:rPr>
-            <m:t>2.3%</m:t>
-          </m:r>
-          <m:r>
-            <w:rPr>
-              <w:rFonts w:ascii="Cambria Math" w:eastAsiaTheme="majorEastAsia" w:hAnsi="Cambria Math" w:cstheme="majorBidi"/>
-            </w:rPr>
-            <m:t>)=</m:t>
+            <m:t>=(100 %- 2.3%)=</m:t>
           </m:r>
           <m:r>
             <w:rPr>
@@ -1429,13 +1434,7 @@
                 <w:rPr>
                   <w:rFonts w:ascii="Cambria Math" w:eastAsiaTheme="majorEastAsia" w:hAnsi="Cambria Math" w:cstheme="majorBidi"/>
                 </w:rPr>
-                <m:t>b</m:t>
-              </m:r>
-              <m:r>
-                <w:rPr>
-                  <w:rFonts w:ascii="Cambria Math" w:eastAsiaTheme="majorEastAsia" w:hAnsi="Cambria Math" w:cstheme="majorBidi"/>
-                </w:rPr>
-                <m:t>2</m:t>
+                <m:t>b2</m:t>
               </m:r>
             </m:sub>
           </m:sSub>
@@ -1509,13 +1508,7 @@
                 <w:rPr>
                   <w:rFonts w:ascii="Cambria Math" w:eastAsiaTheme="majorEastAsia" w:hAnsi="Cambria Math" w:cstheme="majorBidi"/>
                 </w:rPr>
-                <m:t>b</m:t>
-              </m:r>
-              <m:r>
-                <w:rPr>
-                  <w:rFonts w:ascii="Cambria Math" w:eastAsiaTheme="majorEastAsia" w:hAnsi="Cambria Math" w:cstheme="majorBidi"/>
-                </w:rPr>
-                <m:t>3</m:t>
+                <m:t>b3</m:t>
               </m:r>
             </m:sub>
           </m:sSub>
@@ -1603,7 +1596,7 @@
                     <pic:cNvPicPr/>
                   </pic:nvPicPr>
                   <pic:blipFill>
-                    <a:blip r:embed="rId15"/>
+                    <a:blip r:embed="rId16"/>
                     <a:stretch>
                       <a:fillRect/>
                     </a:stretch>
@@ -1632,6 +1625,14 @@
         <w:t>(c)</w:t>
       </w:r>
     </w:p>
+    <w:p>
+      <w:r>
+        <w:t xml:space="preserve">0.975 * .950 * .900 = </w:t>
+      </w:r>
+      <w:r>
+        <w:t>0.83</w:t>
+      </w:r>
+    </w:p>
     <w:p/>
     <w:p>
       <w:pPr>
@@ -1651,71 +1652,6 @@
             <wp:extent cx="2571750" cy="2209800"/>
             <wp:effectExtent l="0" t="0" r="0" b="0"/>
             <wp:docPr id="5" name="Picture 5"/>
-            <wp:cNvGraphicFramePr>
-              <a:graphicFrameLocks xmlns:a="http://schemas.openxmlformats.org/drawingml/2006/main" noChangeAspect="1"/>
-            </wp:cNvGraphicFramePr>
-            <a:graphic xmlns:a="http://schemas.openxmlformats.org/drawingml/2006/main">
-              <a:graphicData uri="http://schemas.openxmlformats.org/drawingml/2006/picture">
-                <pic:pic xmlns:pic="http://schemas.openxmlformats.org/drawingml/2006/picture">
-                  <pic:nvPicPr>
-                    <pic:cNvPr id="1" name=""/>
-                    <pic:cNvPicPr/>
-                  </pic:nvPicPr>
-                  <pic:blipFill>
-                    <a:blip r:embed="rId16"/>
-                    <a:stretch>
-                      <a:fillRect/>
-                    </a:stretch>
-                  </pic:blipFill>
-                  <pic:spPr>
-                    <a:xfrm>
-                      <a:off x="0" y="0"/>
-                      <a:ext cx="2571750" cy="2209800"/>
-                    </a:xfrm>
-                    <a:prstGeom prst="rect">
-                      <a:avLst/>
-                    </a:prstGeom>
-                  </pic:spPr>
-                </pic:pic>
-              </a:graphicData>
-            </a:graphic>
-          </wp:inline>
-        </w:drawing>
-      </w:r>
-    </w:p>
-    <w:p>
-      <w:r>
-        <w:t>Produce 2 batches of product 1 per week.</w:t>
-      </w:r>
-    </w:p>
-    <w:p>
-      <w:r>
-        <w:t>Produce 6 batches of product 2 per week only if scenario 1 occurs.</w:t>
-      </w:r>
-    </w:p>
-    <w:p>
-      <w:r>
-        <w:t>Produce 2 batches of product 2 per week only if scenario 2 occurs.</w:t>
-      </w:r>
-    </w:p>
-    <w:p>
-      <w:pPr>
-        <w:pStyle w:val="Heading1"/>
-      </w:pPr>
-      <w:r>
-        <w:t>7.6-3</w:t>
-      </w:r>
-    </w:p>
-    <w:p>
-      <w:r>
-        <w:rPr>
-          <w:noProof/>
-        </w:rPr>
-        <w:drawing>
-          <wp:inline distT="0" distB="0" distL="0" distR="0" wp14:anchorId="2B6D3F01" wp14:editId="31D354C2">
-            <wp:extent cx="2743200" cy="1532890"/>
-            <wp:effectExtent l="0" t="0" r="0" b="0"/>
-            <wp:docPr id="13" name="Picture 13"/>
             <wp:cNvGraphicFramePr>
               <a:graphicFrameLocks xmlns:a="http://schemas.openxmlformats.org/drawingml/2006/main" noChangeAspect="1"/>
             </wp:cNvGraphicFramePr>
@@ -1735,6 +1671,72 @@
                   <pic:spPr>
                     <a:xfrm>
                       <a:off x="0" y="0"/>
+                      <a:ext cx="2571750" cy="2209800"/>
+                    </a:xfrm>
+                    <a:prstGeom prst="rect">
+                      <a:avLst/>
+                    </a:prstGeom>
+                  </pic:spPr>
+                </pic:pic>
+              </a:graphicData>
+            </a:graphic>
+          </wp:inline>
+        </w:drawing>
+      </w:r>
+    </w:p>
+    <w:p>
+      <w:r>
+        <w:t>Produce 2 batches of product 1 per week.</w:t>
+      </w:r>
+    </w:p>
+    <w:p>
+      <w:r>
+        <w:t>Produce 6 batches of product 2 per week only if scenario 1 occurs.</w:t>
+      </w:r>
+    </w:p>
+    <w:p>
+      <w:r>
+        <w:t>Produce 2 batches of product 2 per week only if scenario 2 occurs.</w:t>
+      </w:r>
+    </w:p>
+    <w:p>
+      <w:pPr>
+        <w:pStyle w:val="Heading1"/>
+      </w:pPr>
+      <w:r>
+        <w:lastRenderedPageBreak/>
+        <w:t>7.6-3</w:t>
+      </w:r>
+    </w:p>
+    <w:p>
+      <w:r>
+        <w:rPr>
+          <w:noProof/>
+        </w:rPr>
+        <w:drawing>
+          <wp:inline distT="0" distB="0" distL="0" distR="0" wp14:anchorId="2B6D3F01" wp14:editId="31D354C2">
+            <wp:extent cx="2743200" cy="1532890"/>
+            <wp:effectExtent l="0" t="0" r="0" b="0"/>
+            <wp:docPr id="13" name="Picture 13"/>
+            <wp:cNvGraphicFramePr>
+              <a:graphicFrameLocks xmlns:a="http://schemas.openxmlformats.org/drawingml/2006/main" noChangeAspect="1"/>
+            </wp:cNvGraphicFramePr>
+            <a:graphic xmlns:a="http://schemas.openxmlformats.org/drawingml/2006/main">
+              <a:graphicData uri="http://schemas.openxmlformats.org/drawingml/2006/picture">
+                <pic:pic xmlns:pic="http://schemas.openxmlformats.org/drawingml/2006/picture">
+                  <pic:nvPicPr>
+                    <pic:cNvPr id="1" name=""/>
+                    <pic:cNvPicPr/>
+                  </pic:nvPicPr>
+                  <pic:blipFill>
+                    <a:blip r:embed="rId18"/>
+                    <a:stretch>
+                      <a:fillRect/>
+                    </a:stretch>
+                  </pic:blipFill>
+                  <pic:spPr>
+                    <a:xfrm>
+                      <a:off x="0" y="0"/>
                       <a:ext cx="2743200" cy="1532890"/>
                     </a:xfrm>
                     <a:prstGeom prst="rect">
@@ -1747,14 +1749,12 @@
           </wp:inline>
         </w:drawing>
       </w:r>
-      <w:bookmarkStart w:id="0" w:name="_GoBack"/>
-      <w:bookmarkEnd w:id="0"/>
     </w:p>
     <w:p/>
     <w:p/>
     <w:p/>
     <w:sectPr>
-      <w:headerReference w:type="default" r:id="rId18"/>
+      <w:headerReference w:type="default" r:id="rId19"/>
       <w:pgSz w:w="12240" w:h="15840"/>
       <w:pgMar w:top="1440" w:right="1440" w:bottom="1440" w:left="1440" w:header="720" w:footer="720" w:gutter="0"/>
       <w:cols w:num="2" w:space="720"/>

</xml_diff>